<commit_message>
modified the font in the table of contents, removed a heading
</commit_message>
<xml_diff>
--- a/Documentation (Serbian)/Database Specifications/Amenic - Specifikacija baze podataka.docx
+++ b/Documentation (Serbian)/Database Specifications/Amenic - Specifikacija baze podataka.docx
@@ -229,13 +229,13 @@
         <mc:AlternateContent>
           <mc:Choice Requires="wps">
             <w:drawing>
-              <wp:anchor distT="45720" distB="45720" distL="114300" distR="114300" simplePos="0" relativeHeight="251670528" behindDoc="0" locked="0" layoutInCell="1" allowOverlap="1" wp14:anchorId="0A4B0E07" wp14:editId="65E7D9A9">
+              <wp:anchor distT="45720" distB="45720" distL="114300" distR="114300" simplePos="0" relativeHeight="251670528" behindDoc="0" locked="0" layoutInCell="1" allowOverlap="1" wp14:anchorId="0A4B0E07" wp14:editId="792FE0DD">
                 <wp:simplePos x="0" y="0"/>
                 <wp:positionH relativeFrom="margin">
                   <wp:posOffset>615950</wp:posOffset>
                 </wp:positionH>
                 <wp:positionV relativeFrom="paragraph">
-                  <wp:posOffset>2634615</wp:posOffset>
+                  <wp:posOffset>2291715</wp:posOffset>
                 </wp:positionV>
                 <wp:extent cx="4374515" cy="1404620"/>
                 <wp:effectExtent l="0" t="0" r="0" b="9525"/>
@@ -373,7 +373,7 @@
           </mc:Choice>
           <mc:Fallback>
             <w:pict>
-              <v:shape w14:anchorId="0A4B0E07" id="Text Box 3" o:spid="_x0000_s1027" type="#_x0000_t202" style="position:absolute;left:0;text-align:left;margin-left:48.5pt;margin-top:207.45pt;width:344.45pt;height:110.6pt;z-index:251670528;visibility:visible;mso-wrap-style:square;mso-width-percent:0;mso-height-percent:200;mso-wrap-distance-left:9pt;mso-wrap-distance-top:3.6pt;mso-wrap-distance-right:9pt;mso-wrap-distance-bottom:3.6pt;mso-position-horizontal:absolute;mso-position-horizontal-relative:margin;mso-position-vertical:absolute;mso-position-vertical-relative:text;mso-width-percent:0;mso-height-percent:200;mso-width-relative:margin;mso-height-relative:margin;v-text-anchor:top" o:gfxdata="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" filled="f" stroked="f">
+              <v:shape w14:anchorId="0A4B0E07" id="Text Box 3" o:spid="_x0000_s1027" type="#_x0000_t202" style="position:absolute;left:0;text-align:left;margin-left:48.5pt;margin-top:180.45pt;width:344.45pt;height:110.6pt;z-index:251670528;visibility:visible;mso-wrap-style:square;mso-width-percent:0;mso-height-percent:200;mso-wrap-distance-left:9pt;mso-wrap-distance-top:3.6pt;mso-wrap-distance-right:9pt;mso-wrap-distance-bottom:3.6pt;mso-position-horizontal:absolute;mso-position-horizontal-relative:margin;mso-position-vertical:absolute;mso-position-vertical-relative:text;mso-width-percent:0;mso-height-percent:200;mso-width-relative:margin;mso-height-relative:margin;v-text-anchor:top" o:gfxdata="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" filled="f" stroked="f">
                 <v:textbox style="mso-fit-shape-to-text:t">
                   <w:txbxContent>
                     <w:p>
@@ -464,236 +464,8 @@
           <w:rFonts w:ascii="Times New Roman" w:hAnsi="Times New Roman" w:cs="Times New Roman"/>
           <w:noProof/>
         </w:rPr>
-        <mc:AlternateContent>
-          <mc:Choice Requires="wps">
-            <w:drawing>
-              <wp:anchor distT="45720" distB="45720" distL="114300" distR="114300" simplePos="0" relativeHeight="251674624" behindDoc="0" locked="0" layoutInCell="1" allowOverlap="1" wp14:anchorId="26B9689C" wp14:editId="533F0D96">
-                <wp:simplePos x="0" y="0"/>
-                <wp:positionH relativeFrom="margin">
-                  <wp:posOffset>622300</wp:posOffset>
-                </wp:positionH>
-                <wp:positionV relativeFrom="paragraph">
-                  <wp:posOffset>2085975</wp:posOffset>
-                </wp:positionV>
-                <wp:extent cx="4374515" cy="1404620"/>
-                <wp:effectExtent l="0" t="0" r="0" b="9525"/>
-                <wp:wrapSquare wrapText="bothSides"/>
-                <wp:docPr id="1" name="Text Box 1"/>
-                <wp:cNvGraphicFramePr>
-                  <a:graphicFrameLocks xmlns:a="http://schemas.openxmlformats.org/drawingml/2006/main"/>
-                </wp:cNvGraphicFramePr>
-                <a:graphic xmlns:a="http://schemas.openxmlformats.org/drawingml/2006/main">
-                  <a:graphicData uri="http://schemas.microsoft.com/office/word/2010/wordprocessingShape">
-                    <wps:wsp>
-                      <wps:cNvSpPr txBox="1">
-                        <a:spLocks noChangeArrowheads="1"/>
-                      </wps:cNvSpPr>
-                      <wps:spPr bwMode="auto">
-                        <a:xfrm>
-                          <a:off x="0" y="0"/>
-                          <a:ext cx="4374515" cy="1404620"/>
-                        </a:xfrm>
-                        <a:prstGeom prst="rect">
-                          <a:avLst/>
-                        </a:prstGeom>
-                        <a:noFill/>
-                        <a:ln>
-                          <a:noFill/>
-                        </a:ln>
-                      </wps:spPr>
-                      <wps:style>
-                        <a:lnRef idx="0">
-                          <a:scrgbClr r="0" g="0" b="0"/>
-                        </a:lnRef>
-                        <a:fillRef idx="0">
-                          <a:scrgbClr r="0" g="0" b="0"/>
-                        </a:fillRef>
-                        <a:effectRef idx="0">
-                          <a:scrgbClr r="0" g="0" b="0"/>
-                        </a:effectRef>
-                        <a:fontRef idx="minor">
-                          <a:schemeClr val="dk1"/>
-                        </a:fontRef>
-                      </wps:style>
-                      <wps:txbx>
-                        <w:txbxContent>
-                          <w:p>
-                            <w:pPr>
-                              <w:jc w:val="center"/>
-                              <w:rPr>
-                                <w:rFonts w:ascii="Times New Roman" w:hAnsi="Times New Roman" w:cs="Times New Roman"/>
-                                <w:b/>
-                                <w:bCs/>
-                                <w:sz w:val="52"/>
-                                <w:szCs w:val="52"/>
-                                <w:lang w:val="en-US"/>
-                              </w:rPr>
-                            </w:pPr>
-                            <w:r>
-                              <w:rPr>
-                                <w:rFonts w:ascii="Times New Roman" w:hAnsi="Times New Roman" w:cs="Times New Roman"/>
-                                <w:b/>
-                                <w:bCs/>
-                                <w:sz w:val="52"/>
-                                <w:szCs w:val="52"/>
-                                <w:lang w:val="sr-Cyrl-RS"/>
-                              </w:rPr>
-                              <w:t>СИ3ПСИ -</w:t>
-                            </w:r>
-                            <w:r>
-                              <w:rPr>
-                                <w:rFonts w:ascii="Times New Roman" w:hAnsi="Times New Roman" w:cs="Times New Roman"/>
-                                <w:b/>
-                                <w:bCs/>
-                                <w:sz w:val="52"/>
-                                <w:szCs w:val="52"/>
-                                <w:lang w:val="en-US"/>
-                              </w:rPr>
-                              <w:t xml:space="preserve"> </w:t>
-                            </w:r>
-                            <w:r>
-                              <w:rPr>
-                                <w:rFonts w:ascii="Times New Roman" w:hAnsi="Times New Roman" w:cs="Times New Roman"/>
-                                <w:b/>
-                                <w:bCs/>
-                                <w:sz w:val="52"/>
-                                <w:szCs w:val="52"/>
-                                <w:lang w:val="sr-Cyrl-RS"/>
-                              </w:rPr>
-                              <w:t>Тим</w:t>
-                            </w:r>
-                            <w:r>
-                              <w:rPr>
-                                <w:rFonts w:ascii="Times New Roman" w:hAnsi="Times New Roman" w:cs="Times New Roman"/>
-                                <w:b/>
-                                <w:bCs/>
-                                <w:sz w:val="52"/>
-                                <w:szCs w:val="52"/>
-                                <w:lang w:val="en-US"/>
-                              </w:rPr>
-                              <w:t xml:space="preserve"> </w:t>
-                            </w:r>
-                            <w:r>
-                              <w:rPr>
-                                <w:rFonts w:ascii="Times New Roman" w:hAnsi="Times New Roman" w:cs="Times New Roman"/>
-                                <w:b/>
-                                <w:bCs/>
-                                <w:i/>
-                                <w:iCs/>
-                                <w:sz w:val="52"/>
-                                <w:szCs w:val="52"/>
-                                <w:lang w:val="en-US"/>
-                              </w:rPr>
-                              <w:t>//TODO</w:t>
-                            </w:r>
-                          </w:p>
-                        </w:txbxContent>
-                      </wps:txbx>
-                      <wps:bodyPr rot="0" vert="horz" wrap="square" lIns="91440" tIns="45720" rIns="91440" bIns="45720" anchor="t" anchorCtr="0">
-                        <a:spAutoFit/>
-                      </wps:bodyPr>
-                    </wps:wsp>
-                  </a:graphicData>
-                </a:graphic>
-                <wp14:sizeRelH relativeFrom="margin">
-                  <wp14:pctWidth>0</wp14:pctWidth>
-                </wp14:sizeRelH>
-                <wp14:sizeRelV relativeFrom="margin">
-                  <wp14:pctHeight>20000</wp14:pctHeight>
-                </wp14:sizeRelV>
-              </wp:anchor>
-            </w:drawing>
-          </mc:Choice>
-          <mc:Fallback>
-            <w:pict>
-              <v:shape w14:anchorId="26B9689C" id="Text Box 1" o:spid="_x0000_s1028" type="#_x0000_t202" style="position:absolute;left:0;text-align:left;margin-left:49pt;margin-top:164.25pt;width:344.45pt;height:110.6pt;z-index:251674624;visibility:visible;mso-wrap-style:square;mso-width-percent:0;mso-height-percent:200;mso-wrap-distance-left:9pt;mso-wrap-distance-top:3.6pt;mso-wrap-distance-right:9pt;mso-wrap-distance-bottom:3.6pt;mso-position-horizontal:absolute;mso-position-horizontal-relative:margin;mso-position-vertical:absolute;mso-position-vertical-relative:text;mso-width-percent:0;mso-height-percent:200;mso-width-relative:margin;mso-height-relative:margin;v-text-anchor:top" o:gfxdata="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" filled="f" stroked="f">
-                <v:textbox style="mso-fit-shape-to-text:t">
-                  <w:txbxContent>
-                    <w:p>
-                      <w:pPr>
-                        <w:jc w:val="center"/>
-                        <w:rPr>
-                          <w:rFonts w:ascii="Times New Roman" w:hAnsi="Times New Roman" w:cs="Times New Roman"/>
-                          <w:b/>
-                          <w:bCs/>
-                          <w:sz w:val="52"/>
-                          <w:szCs w:val="52"/>
-                          <w:lang w:val="en-US"/>
-                        </w:rPr>
-                      </w:pPr>
-                      <w:r>
-                        <w:rPr>
-                          <w:rFonts w:ascii="Times New Roman" w:hAnsi="Times New Roman" w:cs="Times New Roman"/>
-                          <w:b/>
-                          <w:bCs/>
-                          <w:sz w:val="52"/>
-                          <w:szCs w:val="52"/>
-                          <w:lang w:val="sr-Cyrl-RS"/>
-                        </w:rPr>
-                        <w:t>СИ3ПСИ -</w:t>
-                      </w:r>
-                      <w:r>
-                        <w:rPr>
-                          <w:rFonts w:ascii="Times New Roman" w:hAnsi="Times New Roman" w:cs="Times New Roman"/>
-                          <w:b/>
-                          <w:bCs/>
-                          <w:sz w:val="52"/>
-                          <w:szCs w:val="52"/>
-                          <w:lang w:val="en-US"/>
-                        </w:rPr>
-                        <w:t xml:space="preserve"> </w:t>
-                      </w:r>
-                      <w:r>
-                        <w:rPr>
-                          <w:rFonts w:ascii="Times New Roman" w:hAnsi="Times New Roman" w:cs="Times New Roman"/>
-                          <w:b/>
-                          <w:bCs/>
-                          <w:sz w:val="52"/>
-                          <w:szCs w:val="52"/>
-                          <w:lang w:val="sr-Cyrl-RS"/>
-                        </w:rPr>
-                        <w:t>Тим</w:t>
-                      </w:r>
-                      <w:r>
-                        <w:rPr>
-                          <w:rFonts w:ascii="Times New Roman" w:hAnsi="Times New Roman" w:cs="Times New Roman"/>
-                          <w:b/>
-                          <w:bCs/>
-                          <w:sz w:val="52"/>
-                          <w:szCs w:val="52"/>
-                          <w:lang w:val="en-US"/>
-                        </w:rPr>
-                        <w:t xml:space="preserve"> </w:t>
-                      </w:r>
-                      <w:r>
-                        <w:rPr>
-                          <w:rFonts w:ascii="Times New Roman" w:hAnsi="Times New Roman" w:cs="Times New Roman"/>
-                          <w:b/>
-                          <w:bCs/>
-                          <w:i/>
-                          <w:iCs/>
-                          <w:sz w:val="52"/>
-                          <w:szCs w:val="52"/>
-                          <w:lang w:val="en-US"/>
-                        </w:rPr>
-                        <w:t>//TODO</w:t>
-                      </w:r>
-                    </w:p>
-                  </w:txbxContent>
-                </v:textbox>
-                <w10:wrap type="square" anchorx="margin"/>
-              </v:shape>
-            </w:pict>
-          </mc:Fallback>
-        </mc:AlternateContent>
-      </w:r>
-      <w:r>
-        <w:rPr>
-          <w:rFonts w:ascii="Times New Roman" w:hAnsi="Times New Roman" w:cs="Times New Roman"/>
-          <w:noProof/>
-        </w:rPr>
         <w:drawing>
-          <wp:anchor distT="0" distB="0" distL="114300" distR="114300" simplePos="0" relativeHeight="251666432" behindDoc="0" locked="0" layoutInCell="1" allowOverlap="1" wp14:anchorId="299938F4" wp14:editId="775202D5">
+          <wp:anchor distT="0" distB="0" distL="114300" distR="114300" simplePos="0" relativeHeight="251666432" behindDoc="0" locked="0" layoutInCell="1" allowOverlap="1" wp14:anchorId="299938F4" wp14:editId="0A8829BC">
             <wp:simplePos x="0" y="0"/>
             <wp:positionH relativeFrom="column">
               <wp:posOffset>91440</wp:posOffset>
@@ -853,7 +625,7 @@
           </mc:Choice>
           <mc:Fallback>
             <w:pict>
-              <v:shape w14:anchorId="6EA23AB7" id="_x0000_s1029" type="#_x0000_t202" style="position:absolute;left:0;text-align:left;margin-left:166.3pt;margin-top:707.3pt;width:118.8pt;height:29.4pt;z-index:-251651072;visibility:visible;mso-wrap-style:square;mso-width-percent:0;mso-height-percent:0;mso-wrap-distance-left:9pt;mso-wrap-distance-top:3.6pt;mso-wrap-distance-right:9pt;mso-wrap-distance-bottom:3.6pt;mso-position-horizontal:absolute;mso-position-horizontal-relative:margin;mso-position-vertical:absolute;mso-position-vertical-relative:margin;mso-width-percent:0;mso-height-percent:0;mso-width-relative:margin;mso-height-relative:margin;v-text-anchor:top" o:gfxdata="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" stroked="f">
+              <v:shape w14:anchorId="6EA23AB7" id="_x0000_s1028" type="#_x0000_t202" style="position:absolute;left:0;text-align:left;margin-left:166.3pt;margin-top:707.3pt;width:118.8pt;height:29.4pt;z-index:-251651072;visibility:visible;mso-wrap-style:square;mso-width-percent:0;mso-height-percent:0;mso-wrap-distance-left:9pt;mso-wrap-distance-top:3.6pt;mso-wrap-distance-right:9pt;mso-wrap-distance-bottom:3.6pt;mso-position-horizontal:absolute;mso-position-horizontal-relative:margin;mso-position-vertical:absolute;mso-position-vertical-relative:margin;mso-width-percent:0;mso-height-percent:0;mso-width-relative:margin;mso-height-relative:margin;v-text-anchor:top" o:gfxdata="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" stroked="f">
                 <v:textbox>
                   <w:txbxContent>
                     <w:p>
@@ -1753,6 +1525,7 @@
             <w:r>
               <w:rPr>
                 <w:rStyle w:val="Hyperlink"/>
+                <w:rFonts w:ascii="Times New Roman" w:hAnsi="Times New Roman" w:cs="Times New Roman"/>
                 <w:noProof/>
               </w:rPr>
               <w:t>УВОД</w:t>
@@ -2284,6 +2057,7 @@
             <w:r>
               <w:rPr>
                 <w:rStyle w:val="Hyperlink"/>
+                <w:rFonts w:ascii="Times New Roman" w:hAnsi="Times New Roman" w:cs="Times New Roman"/>
                 <w:noProof/>
                 <w:lang w:val="sr-Cyrl-RS"/>
               </w:rPr>
@@ -2548,6 +2322,7 @@
             <w:r>
               <w:rPr>
                 <w:rStyle w:val="Hyperlink"/>
+                <w:rFonts w:ascii="Times New Roman" w:hAnsi="Times New Roman" w:cs="Times New Roman"/>
                 <w:noProof/>
                 <w:lang w:val="sr-Cyrl-RS"/>
               </w:rPr>
@@ -6358,6 +6133,7 @@
       <w:r>
         <w:rPr>
           <w:rFonts w:ascii="Times New Roman" w:hAnsi="Times New Roman" w:cs="Times New Roman"/>
+          <w:noProof/>
           <w:lang w:val="sr-Cyrl-RS"/>
         </w:rPr>
         <w:drawing>
@@ -6503,6 +6279,7 @@
       <w:r>
         <w:rPr>
           <w:rFonts w:ascii="Times New Roman" w:hAnsi="Times New Roman" w:cs="Times New Roman"/>
+          <w:noProof/>
           <w:lang w:val="sr-Cyrl-RS"/>
         </w:rPr>
         <w:drawing>
@@ -6649,6 +6426,7 @@
       <w:r>
         <w:rPr>
           <w:rFonts w:ascii="Times New Roman" w:hAnsi="Times New Roman" w:cs="Times New Roman"/>
+          <w:noProof/>
           <w:lang w:val="sr-Cyrl-RS"/>
         </w:rPr>
         <w:drawing>
@@ -6742,6 +6520,7 @@
       <w:r>
         <w:rPr>
           <w:rFonts w:ascii="Times New Roman" w:hAnsi="Times New Roman" w:cs="Times New Roman"/>
+          <w:noProof/>
           <w:lang w:val="sr-Cyrl-RS"/>
         </w:rPr>
         <w:drawing>
@@ -6836,6 +6615,7 @@
       <w:r>
         <w:rPr>
           <w:rFonts w:ascii="Times New Roman" w:hAnsi="Times New Roman" w:cs="Times New Roman"/>
+          <w:noProof/>
           <w:lang w:val="sr-Cyrl-RS"/>
         </w:rPr>
         <w:drawing>
@@ -6959,6 +6739,7 @@
       <w:r>
         <w:rPr>
           <w:rFonts w:ascii="Times New Roman" w:hAnsi="Times New Roman" w:cs="Times New Roman"/>
+          <w:noProof/>
           <w:lang w:val="sr-Cyrl-RS"/>
         </w:rPr>
         <w:drawing>
@@ -7052,6 +6833,7 @@
       <w:r>
         <w:rPr>
           <w:rFonts w:ascii="Times New Roman" w:hAnsi="Times New Roman" w:cs="Times New Roman"/>
+          <w:noProof/>
           <w:lang w:val="sr-Cyrl-RS"/>
         </w:rPr>
         <w:drawing>
@@ -7145,6 +6927,7 @@
       <w:r>
         <w:rPr>
           <w:rFonts w:ascii="Times New Roman" w:hAnsi="Times New Roman" w:cs="Times New Roman"/>
+          <w:noProof/>
           <w:lang w:val="sr-Cyrl-RS"/>
         </w:rPr>
         <w:drawing>
@@ -7238,6 +7021,7 @@
       <w:r>
         <w:rPr>
           <w:rFonts w:ascii="Times New Roman" w:hAnsi="Times New Roman" w:cs="Times New Roman"/>
+          <w:noProof/>
           <w:lang w:val="sr-Cyrl-RS"/>
         </w:rPr>
         <w:drawing>
@@ -7529,6 +7313,7 @@
       <w:r>
         <w:rPr>
           <w:rFonts w:ascii="Times New Roman" w:hAnsi="Times New Roman" w:cs="Times New Roman"/>
+          <w:noProof/>
           <w:lang w:val="sr-Cyrl-RS"/>
         </w:rPr>
         <w:lastRenderedPageBreak/>
@@ -7623,6 +7408,7 @@
       <w:r>
         <w:rPr>
           <w:rFonts w:ascii="Times New Roman" w:hAnsi="Times New Roman" w:cs="Times New Roman"/>
+          <w:noProof/>
           <w:lang w:val="sr-Cyrl-RS"/>
         </w:rPr>
         <w:drawing>
@@ -7716,6 +7502,7 @@
       <w:r>
         <w:rPr>
           <w:rFonts w:ascii="Times New Roman" w:hAnsi="Times New Roman" w:cs="Times New Roman"/>
+          <w:noProof/>
           <w:lang w:val="sr-Cyrl-RS"/>
         </w:rPr>
         <w:drawing>
@@ -7811,6 +7598,7 @@
       <w:r>
         <w:rPr>
           <w:rFonts w:ascii="Times New Roman" w:hAnsi="Times New Roman" w:cs="Times New Roman"/>
+          <w:noProof/>
           <w:lang w:val="sr-Cyrl-RS"/>
         </w:rPr>
         <w:drawing>
@@ -7906,6 +7694,7 @@
       <w:r>
         <w:rPr>
           <w:rFonts w:ascii="Times New Roman" w:hAnsi="Times New Roman" w:cs="Times New Roman"/>
+          <w:noProof/>
           <w:lang w:val="sr-Cyrl-RS"/>
         </w:rPr>
         <w:drawing>
@@ -8052,6 +7841,7 @@
       <w:r>
         <w:rPr>
           <w:rFonts w:ascii="Times New Roman" w:hAnsi="Times New Roman" w:cs="Times New Roman"/>
+          <w:noProof/>
           <w:lang w:val="sr-Cyrl-RS"/>
         </w:rPr>
         <w:drawing>
@@ -8176,6 +7966,7 @@
       <w:r>
         <w:rPr>
           <w:rFonts w:ascii="Times New Roman" w:hAnsi="Times New Roman" w:cs="Times New Roman"/>
+          <w:noProof/>
           <w:lang w:val="sr-Cyrl-RS"/>
         </w:rPr>
         <w:drawing>
@@ -8368,6 +8159,7 @@
       <w:r>
         <w:rPr>
           <w:rFonts w:ascii="Times New Roman" w:hAnsi="Times New Roman" w:cs="Times New Roman"/>
+          <w:noProof/>
           <w:lang w:val="en-US"/>
         </w:rPr>
         <w:drawing>
@@ -13193,7 +12985,7 @@
 </file>
 
 <file path=customXml/itemProps1.xml><?xml version="1.0" encoding="utf-8"?>
-<ds:datastoreItem xmlns:ds="http://schemas.openxmlformats.org/officeDocument/2006/customXml" ds:itemID="{332BD388-01B0-48BD-BC85-F5F09F84AFBB}">
+<ds:datastoreItem xmlns:ds="http://schemas.openxmlformats.org/officeDocument/2006/customXml" ds:itemID="{2CD8A7DB-1F4E-412B-BD90-A8E9738CC948}">
   <ds:schemaRefs>
     <ds:schemaRef ds:uri="http://schemas.openxmlformats.org/officeDocument/2006/bibliography"/>
   </ds:schemaRefs>

</xml_diff>